<commit_message>
Implement early prototype for TTS and include its documentation
</commit_message>
<xml_diff>
--- a/docs/Components/TTS/TTS Write-up.docx
+++ b/docs/Components/TTS/TTS Write-up.docx
@@ -24,6 +24,793 @@
       </w:r>
       <w:r>
         <w:t>LP pipeline.</w:t>
+      </w:r>
+    </w:p>
+    <w:p>
+      <w:r>
+        <w:t>Implementation work:</w:t>
+      </w:r>
+    </w:p>
+    <w:p>
+      <w:r>
+        <w:t xml:space="preserve">Coqui TTS failed to initialise in a local Windows environment due to native </w:t>
+      </w:r>
+      <w:proofErr w:type="spellStart"/>
+      <w:r>
+        <w:t>torchaudio</w:t>
+      </w:r>
+      <w:proofErr w:type="spellEnd"/>
+      <w:r>
+        <w:t xml:space="preserve"> dependency incompatibilities under Python 3.12, highlighting substantial integration and deployment challenges for non-expert users.</w:t>
+      </w:r>
+    </w:p>
+    <w:p>
+      <w:r>
+        <w:t xml:space="preserve">Although Coqui TTS can be successfully executed in cloud-based environments such as Google </w:t>
+      </w:r>
+      <w:proofErr w:type="spellStart"/>
+      <w:r>
+        <w:t>Colab</w:t>
+      </w:r>
+      <w:proofErr w:type="spellEnd"/>
+      <w:r>
+        <w:t xml:space="preserve">, these platforms provide pre-configured Linux systems with tightly coupled </w:t>
+      </w:r>
+      <w:proofErr w:type="spellStart"/>
+      <w:r>
+        <w:t>PyTorch</w:t>
+      </w:r>
+      <w:proofErr w:type="spellEnd"/>
+      <w:r>
+        <w:t xml:space="preserve"> and </w:t>
+      </w:r>
+      <w:proofErr w:type="spellStart"/>
+      <w:r>
+        <w:t>torchaudio</w:t>
+      </w:r>
+      <w:proofErr w:type="spellEnd"/>
+      <w:r>
+        <w:t xml:space="preserve"> installations. In contrast, local deployment on Windows requires compatible native audio binaries, which were not available or failed to load under Python 3.12. This discrepancy highlights the difference between theoretical model capability and practical deployment feasibility.</w:t>
+      </w:r>
+    </w:p>
+    <w:p>
+      <w:pPr>
+        <w:pStyle w:val="Heading2"/>
+        <w:numPr>
+          <w:ilvl w:val="0"/>
+          <w:numId w:val="0"/>
+        </w:numPr>
+      </w:pPr>
+      <w:r>
+        <w:t>Model Exploration: Text-to-Speech</w:t>
+      </w:r>
+    </w:p>
+    <w:p>
+      <w:r>
+        <w:t xml:space="preserve">As part of the </w:t>
+      </w:r>
+      <w:proofErr w:type="spellStart"/>
+      <w:r>
+        <w:t>PsychExtract</w:t>
+      </w:r>
+      <w:proofErr w:type="spellEnd"/>
+      <w:r>
+        <w:t xml:space="preserve"> feasibility prototype, an exploratory comparison of two text-to-speech (TTS) engines was conducted to evaluate their suitability for generating spoken reflections from analysed text. The objective of this exploration was not to optimise speech synthesis quality, but to gather empirical evidence regarding execution time, output quality, and practical trade-offs between lightweight and neural TTS approaches.</w:t>
+      </w:r>
+    </w:p>
+    <w:p>
+      <w:r>
+        <w:t>Two engines were evaluated using an identical input text and a minimal wrapper interface to ensure consistency:</w:t>
+      </w:r>
+    </w:p>
+    <w:p>
+      <w:pPr>
+        <w:numPr>
+          <w:ilvl w:val="0"/>
+          <w:numId w:val="12"/>
+        </w:numPr>
+      </w:pPr>
+      <w:r>
+        <w:t>pyttsx3, a lightweight CPU-based TTS engine relying on system voices</w:t>
+      </w:r>
+    </w:p>
+    <w:p>
+      <w:pPr>
+        <w:numPr>
+          <w:ilvl w:val="0"/>
+          <w:numId w:val="12"/>
+        </w:numPr>
+      </w:pPr>
+      <w:r>
+        <w:t>Coqui TTS, a neural text-to-speech framework utilising a pretrained deep learning model and GPU acceleration</w:t>
+      </w:r>
+    </w:p>
+    <w:p>
+      <w:r>
+        <w:t>For each engine, runtime was recorded programmatically, audio outputs were saved for direct comparison, and subjective perceptual observations were noted.</w:t>
+      </w:r>
+    </w:p>
+    <w:p>
+      <w:r>
+        <w:br w:type="page"/>
+      </w:r>
+    </w:p>
+    <w:p>
+      <w:pPr>
+        <w:pStyle w:val="Heading2"/>
+        <w:numPr>
+          <w:ilvl w:val="0"/>
+          <w:numId w:val="0"/>
+        </w:numPr>
+      </w:pPr>
+      <w:r>
+        <w:lastRenderedPageBreak/>
+        <w:t>Comparative Evaluation of TTS Engines</w:t>
+      </w:r>
+    </w:p>
+    <w:tbl>
+      <w:tblPr>
+        <w:tblStyle w:val="TableGridLight"/>
+        <w:tblW w:w="0" w:type="auto"/>
+        <w:tblLook w:val="04A0" w:firstRow="1" w:lastRow="0" w:firstColumn="1" w:lastColumn="0" w:noHBand="0" w:noVBand="1"/>
+      </w:tblPr>
+      <w:tblGrid>
+        <w:gridCol w:w="2695"/>
+        <w:gridCol w:w="3823"/>
+        <w:gridCol w:w="2498"/>
+      </w:tblGrid>
+      <w:tr>
+        <w:tc>
+          <w:tcPr>
+            <w:tcW w:w="0" w:type="auto"/>
+            <w:hideMark/>
+          </w:tcPr>
+          <w:p>
+            <w:pPr>
+              <w:spacing w:after="160" w:line="259" w:lineRule="auto"/>
+              <w:rPr>
+                <w:b/>
+                <w:bCs/>
+              </w:rPr>
+            </w:pPr>
+            <w:r>
+              <w:rPr>
+                <w:b/>
+                <w:bCs/>
+              </w:rPr>
+              <w:t>Aspect</w:t>
+            </w:r>
+          </w:p>
+        </w:tc>
+        <w:tc>
+          <w:tcPr>
+            <w:tcW w:w="0" w:type="auto"/>
+            <w:hideMark/>
+          </w:tcPr>
+          <w:p>
+            <w:pPr>
+              <w:spacing w:after="160" w:line="259" w:lineRule="auto"/>
+              <w:rPr>
+                <w:b/>
+                <w:bCs/>
+              </w:rPr>
+            </w:pPr>
+            <w:r>
+              <w:rPr>
+                <w:b/>
+                <w:bCs/>
+              </w:rPr>
+              <w:t>Coqui TTS</w:t>
+            </w:r>
+          </w:p>
+        </w:tc>
+        <w:tc>
+          <w:tcPr>
+            <w:tcW w:w="0" w:type="auto"/>
+            <w:hideMark/>
+          </w:tcPr>
+          <w:p>
+            <w:pPr>
+              <w:spacing w:after="160" w:line="259" w:lineRule="auto"/>
+              <w:rPr>
+                <w:b/>
+                <w:bCs/>
+              </w:rPr>
+            </w:pPr>
+            <w:r>
+              <w:rPr>
+                <w:b/>
+                <w:bCs/>
+              </w:rPr>
+              <w:t>pyttsx3</w:t>
+            </w:r>
+          </w:p>
+        </w:tc>
+      </w:tr>
+      <w:tr>
+        <w:tc>
+          <w:tcPr>
+            <w:tcW w:w="0" w:type="auto"/>
+            <w:hideMark/>
+          </w:tcPr>
+          <w:p>
+            <w:pPr>
+              <w:spacing w:after="160" w:line="259" w:lineRule="auto"/>
+            </w:pPr>
+            <w:r>
+              <w:rPr>
+                <w:b/>
+                <w:bCs/>
+              </w:rPr>
+              <w:t>Execution Environment</w:t>
+            </w:r>
+          </w:p>
+        </w:tc>
+        <w:tc>
+          <w:tcPr>
+            <w:tcW w:w="0" w:type="auto"/>
+            <w:hideMark/>
+          </w:tcPr>
+          <w:p>
+            <w:pPr>
+              <w:spacing w:after="160" w:line="259" w:lineRule="auto"/>
+            </w:pPr>
+            <w:r>
+              <w:t>GPU-accelerated</w:t>
+            </w:r>
+          </w:p>
+        </w:tc>
+        <w:tc>
+          <w:tcPr>
+            <w:tcW w:w="0" w:type="auto"/>
+            <w:hideMark/>
+          </w:tcPr>
+          <w:p>
+            <w:pPr>
+              <w:spacing w:after="160" w:line="259" w:lineRule="auto"/>
+            </w:pPr>
+            <w:r>
+              <w:t>CPU-only</w:t>
+            </w:r>
+          </w:p>
+        </w:tc>
+      </w:tr>
+      <w:tr>
+        <w:tc>
+          <w:tcPr>
+            <w:tcW w:w="0" w:type="auto"/>
+            <w:hideMark/>
+          </w:tcPr>
+          <w:p>
+            <w:pPr>
+              <w:spacing w:after="160" w:line="259" w:lineRule="auto"/>
+            </w:pPr>
+            <w:r>
+              <w:rPr>
+                <w:b/>
+                <w:bCs/>
+              </w:rPr>
+              <w:t>Model Type</w:t>
+            </w:r>
+          </w:p>
+        </w:tc>
+        <w:tc>
+          <w:tcPr>
+            <w:tcW w:w="0" w:type="auto"/>
+            <w:hideMark/>
+          </w:tcPr>
+          <w:p>
+            <w:pPr>
+              <w:spacing w:after="160" w:line="259" w:lineRule="auto"/>
+            </w:pPr>
+            <w:r>
+              <w:t>Neural TTS (deep learning)</w:t>
+            </w:r>
+          </w:p>
+        </w:tc>
+        <w:tc>
+          <w:tcPr>
+            <w:tcW w:w="0" w:type="auto"/>
+            <w:hideMark/>
+          </w:tcPr>
+          <w:p>
+            <w:pPr>
+              <w:spacing w:after="160" w:line="259" w:lineRule="auto"/>
+            </w:pPr>
+            <w:r>
+              <w:t>Rule-based / system voice</w:t>
+            </w:r>
+          </w:p>
+        </w:tc>
+      </w:tr>
+      <w:tr>
+        <w:tc>
+          <w:tcPr>
+            <w:tcW w:w="0" w:type="auto"/>
+            <w:hideMark/>
+          </w:tcPr>
+          <w:p>
+            <w:pPr>
+              <w:spacing w:after="160" w:line="259" w:lineRule="auto"/>
+            </w:pPr>
+            <w:r>
+              <w:rPr>
+                <w:b/>
+                <w:bCs/>
+              </w:rPr>
+              <w:t>Total Runtime</w:t>
+            </w:r>
+          </w:p>
+        </w:tc>
+        <w:tc>
+          <w:tcPr>
+            <w:tcW w:w="0" w:type="auto"/>
+            <w:hideMark/>
+          </w:tcPr>
+          <w:p>
+            <w:pPr>
+              <w:spacing w:after="160" w:line="259" w:lineRule="auto"/>
+            </w:pPr>
+            <w:r>
+              <w:t>~25 seconds (≈4s model loading + ≈21s generation)</w:t>
+            </w:r>
+          </w:p>
+        </w:tc>
+        <w:tc>
+          <w:tcPr>
+            <w:tcW w:w="0" w:type="auto"/>
+            <w:hideMark/>
+          </w:tcPr>
+          <w:p>
+            <w:pPr>
+              <w:spacing w:after="160" w:line="259" w:lineRule="auto"/>
+            </w:pPr>
+            <w:r>
+              <w:t>~0.16 seconds</w:t>
+            </w:r>
+          </w:p>
+        </w:tc>
+      </w:tr>
+      <w:tr>
+        <w:tc>
+          <w:tcPr>
+            <w:tcW w:w="0" w:type="auto"/>
+            <w:hideMark/>
+          </w:tcPr>
+          <w:p>
+            <w:pPr>
+              <w:spacing w:after="160" w:line="259" w:lineRule="auto"/>
+            </w:pPr>
+            <w:r>
+              <w:rPr>
+                <w:b/>
+                <w:bCs/>
+              </w:rPr>
+              <w:t>Voice Clarity</w:t>
+            </w:r>
+          </w:p>
+        </w:tc>
+        <w:tc>
+          <w:tcPr>
+            <w:tcW w:w="0" w:type="auto"/>
+            <w:hideMark/>
+          </w:tcPr>
+          <w:p>
+            <w:pPr>
+              <w:spacing w:after="160" w:line="259" w:lineRule="auto"/>
+            </w:pPr>
+            <w:r>
+              <w:t>Very clear, near-human quality</w:t>
+            </w:r>
+          </w:p>
+        </w:tc>
+        <w:tc>
+          <w:tcPr>
+            <w:tcW w:w="0" w:type="auto"/>
+            <w:hideMark/>
+          </w:tcPr>
+          <w:p>
+            <w:pPr>
+              <w:spacing w:after="160" w:line="259" w:lineRule="auto"/>
+            </w:pPr>
+            <w:r>
+              <w:t>Clear and intelligible</w:t>
+            </w:r>
+          </w:p>
+        </w:tc>
+      </w:tr>
+      <w:tr>
+        <w:tc>
+          <w:tcPr>
+            <w:tcW w:w="0" w:type="auto"/>
+            <w:hideMark/>
+          </w:tcPr>
+          <w:p>
+            <w:pPr>
+              <w:spacing w:after="160" w:line="259" w:lineRule="auto"/>
+            </w:pPr>
+            <w:r>
+              <w:rPr>
+                <w:b/>
+                <w:bCs/>
+              </w:rPr>
+              <w:t>Expressiveness</w:t>
+            </w:r>
+          </w:p>
+        </w:tc>
+        <w:tc>
+          <w:tcPr>
+            <w:tcW w:w="0" w:type="auto"/>
+            <w:hideMark/>
+          </w:tcPr>
+          <w:p>
+            <w:pPr>
+              <w:spacing w:after="160" w:line="259" w:lineRule="auto"/>
+            </w:pPr>
+            <w:r>
+              <w:t>Slow, calm, natural prosody</w:t>
+            </w:r>
+          </w:p>
+        </w:tc>
+        <w:tc>
+          <w:tcPr>
+            <w:tcW w:w="0" w:type="auto"/>
+            <w:hideMark/>
+          </w:tcPr>
+          <w:p>
+            <w:pPr>
+              <w:spacing w:after="160" w:line="259" w:lineRule="auto"/>
+            </w:pPr>
+            <w:r>
+              <w:t>Flat, robotic, report-like</w:t>
+            </w:r>
+          </w:p>
+        </w:tc>
+      </w:tr>
+      <w:tr>
+        <w:tc>
+          <w:tcPr>
+            <w:tcW w:w="0" w:type="auto"/>
+            <w:hideMark/>
+          </w:tcPr>
+          <w:p>
+            <w:pPr>
+              <w:spacing w:after="160" w:line="259" w:lineRule="auto"/>
+            </w:pPr>
+            <w:r>
+              <w:rPr>
+                <w:b/>
+                <w:bCs/>
+              </w:rPr>
+              <w:t>Perceived Naturalness</w:t>
+            </w:r>
+          </w:p>
+        </w:tc>
+        <w:tc>
+          <w:tcPr>
+            <w:tcW w:w="0" w:type="auto"/>
+            <w:hideMark/>
+          </w:tcPr>
+          <w:p>
+            <w:pPr>
+              <w:spacing w:after="160" w:line="259" w:lineRule="auto"/>
+            </w:pPr>
+            <w:r>
+              <w:t>High – human-like delivery</w:t>
+            </w:r>
+          </w:p>
+        </w:tc>
+        <w:tc>
+          <w:tcPr>
+            <w:tcW w:w="0" w:type="auto"/>
+            <w:hideMark/>
+          </w:tcPr>
+          <w:p>
+            <w:pPr>
+              <w:spacing w:after="160" w:line="259" w:lineRule="auto"/>
+            </w:pPr>
+            <w:r>
+              <w:t>Low – mechanical delivery</w:t>
+            </w:r>
+          </w:p>
+        </w:tc>
+      </w:tr>
+      <w:tr>
+        <w:tc>
+          <w:tcPr>
+            <w:tcW w:w="0" w:type="auto"/>
+            <w:hideMark/>
+          </w:tcPr>
+          <w:p>
+            <w:pPr>
+              <w:spacing w:after="160" w:line="259" w:lineRule="auto"/>
+            </w:pPr>
+            <w:r>
+              <w:rPr>
+                <w:b/>
+                <w:bCs/>
+              </w:rPr>
+              <w:t>Emotional Tone</w:t>
+            </w:r>
+          </w:p>
+        </w:tc>
+        <w:tc>
+          <w:tcPr>
+            <w:tcW w:w="0" w:type="auto"/>
+            <w:hideMark/>
+          </w:tcPr>
+          <w:p>
+            <w:pPr>
+              <w:spacing w:after="160" w:line="259" w:lineRule="auto"/>
+            </w:pPr>
+            <w:r>
+              <w:t>Subtle and soothing</w:t>
+            </w:r>
+          </w:p>
+        </w:tc>
+        <w:tc>
+          <w:tcPr>
+            <w:tcW w:w="0" w:type="auto"/>
+            <w:hideMark/>
+          </w:tcPr>
+          <w:p>
+            <w:pPr>
+              <w:spacing w:after="160" w:line="259" w:lineRule="auto"/>
+            </w:pPr>
+            <w:r>
+              <w:t>Neutral, no emotional variation</w:t>
+            </w:r>
+          </w:p>
+        </w:tc>
+      </w:tr>
+      <w:tr>
+        <w:tc>
+          <w:tcPr>
+            <w:tcW w:w="0" w:type="auto"/>
+            <w:hideMark/>
+          </w:tcPr>
+          <w:p>
+            <w:pPr>
+              <w:spacing w:after="160" w:line="259" w:lineRule="auto"/>
+            </w:pPr>
+            <w:r>
+              <w:rPr>
+                <w:b/>
+                <w:bCs/>
+              </w:rPr>
+              <w:t>Resource Cost</w:t>
+            </w:r>
+          </w:p>
+        </w:tc>
+        <w:tc>
+          <w:tcPr>
+            <w:tcW w:w="0" w:type="auto"/>
+            <w:hideMark/>
+          </w:tcPr>
+          <w:p>
+            <w:pPr>
+              <w:spacing w:after="160" w:line="259" w:lineRule="auto"/>
+            </w:pPr>
+            <w:r>
+              <w:t>High (GPU, model loading overhead)</w:t>
+            </w:r>
+          </w:p>
+        </w:tc>
+        <w:tc>
+          <w:tcPr>
+            <w:tcW w:w="0" w:type="auto"/>
+            <w:hideMark/>
+          </w:tcPr>
+          <w:p>
+            <w:pPr>
+              <w:spacing w:after="160" w:line="259" w:lineRule="auto"/>
+            </w:pPr>
+            <w:r>
+              <w:t>Very low</w:t>
+            </w:r>
+          </w:p>
+        </w:tc>
+      </w:tr>
+      <w:tr>
+        <w:tc>
+          <w:tcPr>
+            <w:tcW w:w="0" w:type="auto"/>
+            <w:hideMark/>
+          </w:tcPr>
+          <w:p>
+            <w:pPr>
+              <w:spacing w:after="160" w:line="259" w:lineRule="auto"/>
+            </w:pPr>
+            <w:r>
+              <w:rPr>
+                <w:b/>
+                <w:bCs/>
+              </w:rPr>
+              <w:t>Implementation Complexity</w:t>
+            </w:r>
+          </w:p>
+        </w:tc>
+        <w:tc>
+          <w:tcPr>
+            <w:tcW w:w="0" w:type="auto"/>
+            <w:hideMark/>
+          </w:tcPr>
+          <w:p>
+            <w:pPr>
+              <w:spacing w:after="160" w:line="259" w:lineRule="auto"/>
+            </w:pPr>
+            <w:r>
+              <w:t>Moderate (model dependencies)</w:t>
+            </w:r>
+          </w:p>
+        </w:tc>
+        <w:tc>
+          <w:tcPr>
+            <w:tcW w:w="0" w:type="auto"/>
+            <w:hideMark/>
+          </w:tcPr>
+          <w:p>
+            <w:pPr>
+              <w:spacing w:after="160" w:line="259" w:lineRule="auto"/>
+            </w:pPr>
+            <w:r>
+              <w:t>Minimal</w:t>
+            </w:r>
+          </w:p>
+        </w:tc>
+      </w:tr>
+      <w:tr>
+        <w:tc>
+          <w:tcPr>
+            <w:tcW w:w="0" w:type="auto"/>
+            <w:hideMark/>
+          </w:tcPr>
+          <w:p>
+            <w:pPr>
+              <w:spacing w:after="160" w:line="259" w:lineRule="auto"/>
+            </w:pPr>
+            <w:r>
+              <w:rPr>
+                <w:b/>
+                <w:bCs/>
+              </w:rPr>
+              <w:t>Suitability for Real-Time Use</w:t>
+            </w:r>
+          </w:p>
+        </w:tc>
+        <w:tc>
+          <w:tcPr>
+            <w:tcW w:w="0" w:type="auto"/>
+            <w:hideMark/>
+          </w:tcPr>
+          <w:p>
+            <w:pPr>
+              <w:spacing w:after="160" w:line="259" w:lineRule="auto"/>
+            </w:pPr>
+            <w:r>
+              <w:t>Limited</w:t>
+            </w:r>
+          </w:p>
+        </w:tc>
+        <w:tc>
+          <w:tcPr>
+            <w:tcW w:w="0" w:type="auto"/>
+            <w:hideMark/>
+          </w:tcPr>
+          <w:p>
+            <w:pPr>
+              <w:spacing w:after="160" w:line="259" w:lineRule="auto"/>
+            </w:pPr>
+            <w:r>
+              <w:t>High</w:t>
+            </w:r>
+          </w:p>
+        </w:tc>
+      </w:tr>
+      <w:tr>
+        <w:tc>
+          <w:tcPr>
+            <w:tcW w:w="0" w:type="auto"/>
+            <w:hideMark/>
+          </w:tcPr>
+          <w:p>
+            <w:pPr>
+              <w:spacing w:after="160" w:line="259" w:lineRule="auto"/>
+            </w:pPr>
+            <w:r>
+              <w:rPr>
+                <w:b/>
+                <w:bCs/>
+              </w:rPr>
+              <w:t>Suitability for Reflective Output</w:t>
+            </w:r>
+          </w:p>
+        </w:tc>
+        <w:tc>
+          <w:tcPr>
+            <w:tcW w:w="0" w:type="auto"/>
+            <w:hideMark/>
+          </w:tcPr>
+          <w:p>
+            <w:pPr>
+              <w:spacing w:after="160" w:line="259" w:lineRule="auto"/>
+            </w:pPr>
+            <w:r>
+              <w:t>High</w:t>
+            </w:r>
+          </w:p>
+        </w:tc>
+        <w:tc>
+          <w:tcPr>
+            <w:tcW w:w="0" w:type="auto"/>
+            <w:hideMark/>
+          </w:tcPr>
+          <w:p>
+            <w:pPr>
+              <w:spacing w:after="160" w:line="259" w:lineRule="auto"/>
+            </w:pPr>
+            <w:r>
+              <w:t>Limited</w:t>
+            </w:r>
+          </w:p>
+        </w:tc>
+      </w:tr>
+    </w:tbl>
+    <w:p>
+      <w:pPr>
+        <w:pStyle w:val="Heading2"/>
+        <w:numPr>
+          <w:ilvl w:val="0"/>
+          <w:numId w:val="0"/>
+        </w:numPr>
+      </w:pPr>
+      <w:r>
+        <w:t>Discussion</w:t>
+      </w:r>
+    </w:p>
+    <w:p>
+      <w:r>
+        <w:t>The comparison highlights a clear trade-off between computational efficiency and perceptual quality. Coqui TTS produces speech that is notably natural and human-like, with calm pacing and expressive prosody well-suited to reflective or therapeutic-style outputs. However, this quality comes at the cost of significant execution time and reliance on GPU resources, making it less suitable for real-time or lightweight deployment scenarios.</w:t>
+      </w:r>
+    </w:p>
+    <w:p>
+      <w:r>
+        <w:t>In contrast, pyttsx3 offers near-instantaneous speech generation on CPU hardware, making it highly practical for rapid feedback or prototyping. Its output, while clear, is distinctly robotic and lacks emotional nuance, which limits its effectiveness for applications aiming to support emotional reflection.</w:t>
+      </w:r>
+    </w:p>
+    <w:p>
+      <w:r>
+        <w:t xml:space="preserve">These findings provide empirical justification for treating neural TTS as an optional enhancement layer within the </w:t>
+      </w:r>
+      <w:proofErr w:type="spellStart"/>
+      <w:r>
+        <w:t>PsychExtract</w:t>
+      </w:r>
+      <w:proofErr w:type="spellEnd"/>
+      <w:r>
+        <w:t xml:space="preserve"> pipeline, rather than a core dependency, depending on deployment constraints and user experience priorities.</w:t>
+      </w:r>
+    </w:p>
+    <w:p>
+      <w:pPr>
+        <w:pStyle w:val="Heading2"/>
+        <w:numPr>
+          <w:ilvl w:val="0"/>
+          <w:numId w:val="0"/>
+        </w:numPr>
+        <w:ind w:left="576" w:hanging="576"/>
+      </w:pPr>
+      <w:r>
+        <w:t>User Evaluation</w:t>
+      </w:r>
+    </w:p>
+    <w:p>
+      <w:r>
+        <w:t xml:space="preserve">An informal perceptual evaluation was conducted using a blinded A/B comparison of two TTS outputs. Participants rated clarity, naturalness, and emotional expressiveness on five-point Likert </w:t>
+      </w:r>
+      <w:r>
+        <w:lastRenderedPageBreak/>
+        <w:t>scales and indicated a preferred voice for reflective text. Despite a small sample size, results consistently favoured the neural TTS output in terms of perceived naturalness and expressiveness, while the lightweight system was noted for clarity but perceived as robotic.</w:t>
       </w:r>
     </w:p>
     <w:p/>
@@ -40,6 +827,118 @@
 <file path=word/numbering.xml><?xml version="1.0" encoding="utf-8"?>
 <w:numbering xmlns:wpc="http://schemas.microsoft.com/office/word/2010/wordprocessingCanvas" xmlns:cx="http://schemas.microsoft.com/office/drawing/2014/chartex" xmlns:cx1="http://schemas.microsoft.com/office/drawing/2015/9/8/chartex" xmlns:cx2="http://schemas.microsoft.com/office/drawing/2015/10/21/chartex" xmlns:cx3="http://schemas.microsoft.com/office/drawing/2016/5/9/chartex" xmlns:cx4="http://schemas.microsoft.com/office/drawing/2016/5/10/chartex" xmlns:cx5="http://schemas.microsoft.com/office/drawing/2016/5/11/chartex" xmlns:cx6="http://schemas.microsoft.com/office/drawing/2016/5/12/chartex" xmlns:cx7="http://schemas.microsoft.com/office/drawing/2016/5/13/chartex" xmlns:cx8="http://schemas.microsoft.com/office/drawing/2016/5/14/chartex" xmlns:mc="http://schemas.openxmlformats.org/markup-compatibility/2006" xmlns:aink="http://schemas.microsoft.com/office/drawing/2016/ink" xmlns:am3d="http://schemas.microsoft.com/office/drawing/2017/model3d" xmlns:o="urn:schemas-microsoft-com:office:office" xmlns:oel="http://schemas.microsoft.com/office/2019/extlst" xmlns:r="http://schemas.openxmlformats.org/officeDocument/2006/relationships" xmlns:m="http://schemas.openxmlformats.org/officeDocument/2006/math" xmlns:v="urn:schemas-microsoft-com:vml" xmlns:wp14="http://schemas.microsoft.com/office/word/2010/wordprocessingDrawing" xmlns:wp="http://schemas.openxmlformats.org/drawingml/2006/wordprocessingDrawing" xmlns:w10="urn:schemas-microsoft-com:office:word" xmlns:w="http://schemas.openxmlformats.org/wordprocessingml/2006/main" xmlns:w14="http://schemas.microsoft.com/office/word/2010/wordml" xmlns:w15="http://schemas.microsoft.com/office/word/2012/wordml" xmlns:w16cex="http://schemas.microsoft.com/office/word/2018/wordml/cex" xmlns:w16cid="http://schemas.microsoft.com/office/word/2016/wordml/cid" xmlns:w16="http://schemas.microsoft.com/office/word/2018/wordml" xmlns:w16du="http://schemas.microsoft.com/office/word/2023/wordml/word16du" xmlns:w16sdtdh="http://schemas.microsoft.com/office/word/2020/wordml/sdtdatahash" xmlns:w16sdtfl="http://schemas.microsoft.com/office/word/2024/wordml/sdtformatlock" xmlns:w16se="http://schemas.microsoft.com/office/word/2015/wordml/symex" xmlns:wpg="http://schemas.microsoft.com/office/word/2010/wordprocessingGroup" xmlns:wpi="http://schemas.microsoft.com/office/word/2010/wordprocessingInk" xmlns:wne="http://schemas.microsoft.com/office/word/2006/wordml" xmlns:wps="http://schemas.microsoft.com/office/word/2010/wordprocessingShape" mc:Ignorable="w14 w15 w16se w16cid w16 w16cex w16sdtdh w16sdtfl w16du wp14">
   <w:abstractNum w:abstractNumId="0" w15:restartNumberingAfterBreak="0">
+    <w:nsid w:val="02110468"/>
+    <w:multiLevelType w:val="hybridMultilevel"/>
+    <w:tmpl w:val="694615BE"/>
+    <w:lvl w:ilvl="0" w:tplc="B9962046">
+      <w:numFmt w:val="bullet"/>
+      <w:lvlText w:val=""/>
+      <w:lvlJc w:val="left"/>
+      <w:pPr>
+        <w:ind w:left="720" w:hanging="360"/>
+      </w:pPr>
+      <w:rPr>
+        <w:rFonts w:ascii="Wingdings" w:eastAsiaTheme="minorHAnsi" w:hAnsi="Wingdings" w:cstheme="minorBidi" w:hint="default"/>
+      </w:rPr>
+    </w:lvl>
+    <w:lvl w:ilvl="1" w:tplc="1C090003" w:tentative="1">
+      <w:start w:val="1"/>
+      <w:numFmt w:val="bullet"/>
+      <w:lvlText w:val="o"/>
+      <w:lvlJc w:val="left"/>
+      <w:pPr>
+        <w:ind w:left="1440" w:hanging="360"/>
+      </w:pPr>
+      <w:rPr>
+        <w:rFonts w:ascii="Courier New" w:hAnsi="Courier New" w:cs="Courier New" w:hint="default"/>
+      </w:rPr>
+    </w:lvl>
+    <w:lvl w:ilvl="2" w:tplc="1C090005" w:tentative="1">
+      <w:start w:val="1"/>
+      <w:numFmt w:val="bullet"/>
+      <w:lvlText w:val=""/>
+      <w:lvlJc w:val="left"/>
+      <w:pPr>
+        <w:ind w:left="2160" w:hanging="360"/>
+      </w:pPr>
+      <w:rPr>
+        <w:rFonts w:ascii="Wingdings" w:hAnsi="Wingdings" w:hint="default"/>
+      </w:rPr>
+    </w:lvl>
+    <w:lvl w:ilvl="3" w:tplc="1C090001" w:tentative="1">
+      <w:start w:val="1"/>
+      <w:numFmt w:val="bullet"/>
+      <w:lvlText w:val=""/>
+      <w:lvlJc w:val="left"/>
+      <w:pPr>
+        <w:ind w:left="2880" w:hanging="360"/>
+      </w:pPr>
+      <w:rPr>
+        <w:rFonts w:ascii="Symbol" w:hAnsi="Symbol" w:hint="default"/>
+      </w:rPr>
+    </w:lvl>
+    <w:lvl w:ilvl="4" w:tplc="1C090003" w:tentative="1">
+      <w:start w:val="1"/>
+      <w:numFmt w:val="bullet"/>
+      <w:lvlText w:val="o"/>
+      <w:lvlJc w:val="left"/>
+      <w:pPr>
+        <w:ind w:left="3600" w:hanging="360"/>
+      </w:pPr>
+      <w:rPr>
+        <w:rFonts w:ascii="Courier New" w:hAnsi="Courier New" w:cs="Courier New" w:hint="default"/>
+      </w:rPr>
+    </w:lvl>
+    <w:lvl w:ilvl="5" w:tplc="1C090005" w:tentative="1">
+      <w:start w:val="1"/>
+      <w:numFmt w:val="bullet"/>
+      <w:lvlText w:val=""/>
+      <w:lvlJc w:val="left"/>
+      <w:pPr>
+        <w:ind w:left="4320" w:hanging="360"/>
+      </w:pPr>
+      <w:rPr>
+        <w:rFonts w:ascii="Wingdings" w:hAnsi="Wingdings" w:hint="default"/>
+      </w:rPr>
+    </w:lvl>
+    <w:lvl w:ilvl="6" w:tplc="1C090001" w:tentative="1">
+      <w:start w:val="1"/>
+      <w:numFmt w:val="bullet"/>
+      <w:lvlText w:val=""/>
+      <w:lvlJc w:val="left"/>
+      <w:pPr>
+        <w:ind w:left="5040" w:hanging="360"/>
+      </w:pPr>
+      <w:rPr>
+        <w:rFonts w:ascii="Symbol" w:hAnsi="Symbol" w:hint="default"/>
+      </w:rPr>
+    </w:lvl>
+    <w:lvl w:ilvl="7" w:tplc="1C090003" w:tentative="1">
+      <w:start w:val="1"/>
+      <w:numFmt w:val="bullet"/>
+      <w:lvlText w:val="o"/>
+      <w:lvlJc w:val="left"/>
+      <w:pPr>
+        <w:ind w:left="5760" w:hanging="360"/>
+      </w:pPr>
+      <w:rPr>
+        <w:rFonts w:ascii="Courier New" w:hAnsi="Courier New" w:cs="Courier New" w:hint="default"/>
+      </w:rPr>
+    </w:lvl>
+    <w:lvl w:ilvl="8" w:tplc="1C090005" w:tentative="1">
+      <w:start w:val="1"/>
+      <w:numFmt w:val="bullet"/>
+      <w:lvlText w:val=""/>
+      <w:lvlJc w:val="left"/>
+      <w:pPr>
+        <w:ind w:left="6480" w:hanging="360"/>
+      </w:pPr>
+      <w:rPr>
+        <w:rFonts w:ascii="Wingdings" w:hAnsi="Wingdings" w:hint="default"/>
+      </w:rPr>
+    </w:lvl>
+  </w:abstractNum>
+  <w:abstractNum w:abstractNumId="1" w15:restartNumberingAfterBreak="0">
     <w:nsid w:val="1482775B"/>
     <w:multiLevelType w:val="multilevel"/>
     <w:tmpl w:val="0EBA3C40"/>
@@ -134,35 +1033,190 @@
       </w:pPr>
     </w:lvl>
   </w:abstractNum>
+  <w:abstractNum w:abstractNumId="2" w15:restartNumberingAfterBreak="0">
+    <w:nsid w:val="14DC6B3C"/>
+    <w:multiLevelType w:val="multilevel"/>
+    <w:tmpl w:val="5C8E13FA"/>
+    <w:lvl w:ilvl="0">
+      <w:start w:val="1"/>
+      <w:numFmt w:val="bullet"/>
+      <w:lvlText w:val=""/>
+      <w:lvlJc w:val="left"/>
+      <w:pPr>
+        <w:tabs>
+          <w:tab w:val="num" w:pos="720"/>
+        </w:tabs>
+        <w:ind w:left="720" w:hanging="360"/>
+      </w:pPr>
+      <w:rPr>
+        <w:rFonts w:ascii="Symbol" w:hAnsi="Symbol" w:hint="default"/>
+        <w:sz w:val="20"/>
+      </w:rPr>
+    </w:lvl>
+    <w:lvl w:ilvl="1" w:tentative="1">
+      <w:start w:val="1"/>
+      <w:numFmt w:val="bullet"/>
+      <w:lvlText w:val="o"/>
+      <w:lvlJc w:val="left"/>
+      <w:pPr>
+        <w:tabs>
+          <w:tab w:val="num" w:pos="1440"/>
+        </w:tabs>
+        <w:ind w:left="1440" w:hanging="360"/>
+      </w:pPr>
+      <w:rPr>
+        <w:rFonts w:ascii="Courier New" w:hAnsi="Courier New" w:hint="default"/>
+        <w:sz w:val="20"/>
+      </w:rPr>
+    </w:lvl>
+    <w:lvl w:ilvl="2" w:tentative="1">
+      <w:start w:val="1"/>
+      <w:numFmt w:val="bullet"/>
+      <w:lvlText w:val=""/>
+      <w:lvlJc w:val="left"/>
+      <w:pPr>
+        <w:tabs>
+          <w:tab w:val="num" w:pos="2160"/>
+        </w:tabs>
+        <w:ind w:left="2160" w:hanging="360"/>
+      </w:pPr>
+      <w:rPr>
+        <w:rFonts w:ascii="Wingdings" w:hAnsi="Wingdings" w:hint="default"/>
+        <w:sz w:val="20"/>
+      </w:rPr>
+    </w:lvl>
+    <w:lvl w:ilvl="3" w:tentative="1">
+      <w:start w:val="1"/>
+      <w:numFmt w:val="bullet"/>
+      <w:lvlText w:val=""/>
+      <w:lvlJc w:val="left"/>
+      <w:pPr>
+        <w:tabs>
+          <w:tab w:val="num" w:pos="2880"/>
+        </w:tabs>
+        <w:ind w:left="2880" w:hanging="360"/>
+      </w:pPr>
+      <w:rPr>
+        <w:rFonts w:ascii="Wingdings" w:hAnsi="Wingdings" w:hint="default"/>
+        <w:sz w:val="20"/>
+      </w:rPr>
+    </w:lvl>
+    <w:lvl w:ilvl="4" w:tentative="1">
+      <w:start w:val="1"/>
+      <w:numFmt w:val="bullet"/>
+      <w:lvlText w:val=""/>
+      <w:lvlJc w:val="left"/>
+      <w:pPr>
+        <w:tabs>
+          <w:tab w:val="num" w:pos="3600"/>
+        </w:tabs>
+        <w:ind w:left="3600" w:hanging="360"/>
+      </w:pPr>
+      <w:rPr>
+        <w:rFonts w:ascii="Wingdings" w:hAnsi="Wingdings" w:hint="default"/>
+        <w:sz w:val="20"/>
+      </w:rPr>
+    </w:lvl>
+    <w:lvl w:ilvl="5" w:tentative="1">
+      <w:start w:val="1"/>
+      <w:numFmt w:val="bullet"/>
+      <w:lvlText w:val=""/>
+      <w:lvlJc w:val="left"/>
+      <w:pPr>
+        <w:tabs>
+          <w:tab w:val="num" w:pos="4320"/>
+        </w:tabs>
+        <w:ind w:left="4320" w:hanging="360"/>
+      </w:pPr>
+      <w:rPr>
+        <w:rFonts w:ascii="Wingdings" w:hAnsi="Wingdings" w:hint="default"/>
+        <w:sz w:val="20"/>
+      </w:rPr>
+    </w:lvl>
+    <w:lvl w:ilvl="6" w:tentative="1">
+      <w:start w:val="1"/>
+      <w:numFmt w:val="bullet"/>
+      <w:lvlText w:val=""/>
+      <w:lvlJc w:val="left"/>
+      <w:pPr>
+        <w:tabs>
+          <w:tab w:val="num" w:pos="5040"/>
+        </w:tabs>
+        <w:ind w:left="5040" w:hanging="360"/>
+      </w:pPr>
+      <w:rPr>
+        <w:rFonts w:ascii="Wingdings" w:hAnsi="Wingdings" w:hint="default"/>
+        <w:sz w:val="20"/>
+      </w:rPr>
+    </w:lvl>
+    <w:lvl w:ilvl="7" w:tentative="1">
+      <w:start w:val="1"/>
+      <w:numFmt w:val="bullet"/>
+      <w:lvlText w:val=""/>
+      <w:lvlJc w:val="left"/>
+      <w:pPr>
+        <w:tabs>
+          <w:tab w:val="num" w:pos="5760"/>
+        </w:tabs>
+        <w:ind w:left="5760" w:hanging="360"/>
+      </w:pPr>
+      <w:rPr>
+        <w:rFonts w:ascii="Wingdings" w:hAnsi="Wingdings" w:hint="default"/>
+        <w:sz w:val="20"/>
+      </w:rPr>
+    </w:lvl>
+    <w:lvl w:ilvl="8" w:tentative="1">
+      <w:start w:val="1"/>
+      <w:numFmt w:val="bullet"/>
+      <w:lvlText w:val=""/>
+      <w:lvlJc w:val="left"/>
+      <w:pPr>
+        <w:tabs>
+          <w:tab w:val="num" w:pos="6480"/>
+        </w:tabs>
+        <w:ind w:left="6480" w:hanging="360"/>
+      </w:pPr>
+      <w:rPr>
+        <w:rFonts w:ascii="Wingdings" w:hAnsi="Wingdings" w:hint="default"/>
+        <w:sz w:val="20"/>
+      </w:rPr>
+    </w:lvl>
+  </w:abstractNum>
   <w:num w:numId="1" w16cid:durableId="1740131966">
+    <w:abstractNumId w:val="1"/>
+  </w:num>
+  <w:num w:numId="2" w16cid:durableId="331759945">
+    <w:abstractNumId w:val="1"/>
+  </w:num>
+  <w:num w:numId="3" w16cid:durableId="1845507290">
+    <w:abstractNumId w:val="1"/>
+  </w:num>
+  <w:num w:numId="4" w16cid:durableId="1528788705">
+    <w:abstractNumId w:val="1"/>
+  </w:num>
+  <w:num w:numId="5" w16cid:durableId="1409692282">
+    <w:abstractNumId w:val="1"/>
+  </w:num>
+  <w:num w:numId="6" w16cid:durableId="692457820">
+    <w:abstractNumId w:val="1"/>
+  </w:num>
+  <w:num w:numId="7" w16cid:durableId="1645117155">
+    <w:abstractNumId w:val="1"/>
+  </w:num>
+  <w:num w:numId="8" w16cid:durableId="281886900">
+    <w:abstractNumId w:val="1"/>
+  </w:num>
+  <w:num w:numId="9" w16cid:durableId="1048409019">
+    <w:abstractNumId w:val="1"/>
+  </w:num>
+  <w:num w:numId="10" w16cid:durableId="824668284">
+    <w:abstractNumId w:val="1"/>
+  </w:num>
+  <w:num w:numId="11" w16cid:durableId="585306408">
     <w:abstractNumId w:val="0"/>
   </w:num>
-  <w:num w:numId="2" w16cid:durableId="331759945">
-    <w:abstractNumId w:val="0"/>
-  </w:num>
-  <w:num w:numId="3" w16cid:durableId="1845507290">
-    <w:abstractNumId w:val="0"/>
-  </w:num>
-  <w:num w:numId="4" w16cid:durableId="1528788705">
-    <w:abstractNumId w:val="0"/>
-  </w:num>
-  <w:num w:numId="5" w16cid:durableId="1409692282">
-    <w:abstractNumId w:val="0"/>
-  </w:num>
-  <w:num w:numId="6" w16cid:durableId="692457820">
-    <w:abstractNumId w:val="0"/>
-  </w:num>
-  <w:num w:numId="7" w16cid:durableId="1645117155">
-    <w:abstractNumId w:val="0"/>
-  </w:num>
-  <w:num w:numId="8" w16cid:durableId="281886900">
-    <w:abstractNumId w:val="0"/>
-  </w:num>
-  <w:num w:numId="9" w16cid:durableId="1048409019">
-    <w:abstractNumId w:val="0"/>
-  </w:num>
-  <w:num w:numId="10" w16cid:durableId="824668284">
-    <w:abstractNumId w:val="0"/>
+  <w:num w:numId="12" w16cid:durableId="1815559100">
+    <w:abstractNumId w:val="2"/>
   </w:num>
 </w:numbering>
 </file>
@@ -603,7 +1657,6 @@
     <w:next w:val="Normal"/>
     <w:link w:val="Heading2Char"/>
     <w:uiPriority w:val="9"/>
-    <w:semiHidden/>
     <w:unhideWhenUsed/>
     <w:qFormat/>
     <w:rsid w:val="00DE2750"/>
@@ -865,7 +1918,6 @@
     <w:basedOn w:val="DefaultParagraphFont"/>
     <w:link w:val="Heading2"/>
     <w:uiPriority w:val="9"/>
-    <w:semiHidden/>
     <w:rsid w:val="00DE2750"/>
     <w:rPr>
       <w:rFonts w:asciiTheme="majorHAnsi" w:eastAsiaTheme="majorEastAsia" w:hAnsiTheme="majorHAnsi" w:cstheme="majorBidi"/>
@@ -1241,6 +2293,25 @@
       <w:ind w:left="720"/>
       <w:contextualSpacing/>
     </w:pPr>
+  </w:style>
+  <w:style w:type="table" w:styleId="TableGridLight">
+    <w:name w:val="Grid Table Light"/>
+    <w:basedOn w:val="TableNormal"/>
+    <w:uiPriority w:val="40"/>
+    <w:rsid w:val="00151DFA"/>
+    <w:pPr>
+      <w:spacing w:after="0" w:line="240" w:lineRule="auto"/>
+    </w:pPr>
+    <w:tblPr>
+      <w:tblBorders>
+        <w:top w:val="single" w:sz="4" w:space="0" w:color="BFBFBF" w:themeColor="background1" w:themeShade="BF"/>
+        <w:left w:val="single" w:sz="4" w:space="0" w:color="BFBFBF" w:themeColor="background1" w:themeShade="BF"/>
+        <w:bottom w:val="single" w:sz="4" w:space="0" w:color="BFBFBF" w:themeColor="background1" w:themeShade="BF"/>
+        <w:right w:val="single" w:sz="4" w:space="0" w:color="BFBFBF" w:themeColor="background1" w:themeShade="BF"/>
+        <w:insideH w:val="single" w:sz="4" w:space="0" w:color="BFBFBF" w:themeColor="background1" w:themeShade="BF"/>
+        <w:insideV w:val="single" w:sz="4" w:space="0" w:color="BFBFBF" w:themeColor="background1" w:themeShade="BF"/>
+      </w:tblBorders>
+    </w:tblPr>
   </w:style>
 </w:styles>
 </file>

</xml_diff>